<commit_message>
Created Java lesson 00 and updated 01
</commit_message>
<xml_diff>
--- a/Java/Worksheets/Java_Java-00_Introduction.docx
+++ b/Java/Worksheets/Java_Java-00_Introduction.docx
@@ -18,57 +18,11 @@
         <w:rPr>
           <w:b/>
           <w:bCs/>
-          <w:i/>
-          <w:iCs/>
           <w:sz w:val="40"/>
           <w:szCs w:val="40"/>
           <w:u w:val="single"/>
         </w:rPr>
-        <w:t>Course</w:t>
-      </w:r>
-      <w:r>
-        <w:rPr>
-          <w:b/>
-          <w:bCs/>
-          <w:sz w:val="40"/>
-          <w:szCs w:val="40"/>
-          <w:u w:val="single"/>
-        </w:rPr>
-        <w:t xml:space="preserve">: </w:t>
-      </w:r>
-      <w:r>
-        <w:rPr>
-          <w:b/>
-          <w:bCs/>
-          <w:i/>
-          <w:iCs/>
-          <w:sz w:val="40"/>
-          <w:szCs w:val="40"/>
-          <w:u w:val="single"/>
-        </w:rPr>
-        <w:t>##</w:t>
-      </w:r>
-      <w:r>
-        <w:rPr>
-          <w:b/>
-          <w:bCs/>
-          <w:sz w:val="40"/>
-          <w:szCs w:val="40"/>
-          <w:u w:val="single"/>
-        </w:rPr>
-        <w:t xml:space="preserve"> - </w:t>
-      </w:r>
-      <w:r>
-        <w:rPr>
-          <w:b/>
-          <w:bCs/>
-          <w:i/>
-          <w:iCs/>
-          <w:sz w:val="40"/>
-          <w:szCs w:val="40"/>
-          <w:u w:val="single"/>
-        </w:rPr>
-        <w:t>Lesson</w:t>
+        <w:t>Java-Java: 00 - Introduction</w:t>
       </w:r>
     </w:p>
     <w:p>
@@ -96,7 +50,1183 @@
     <w:p>
       <w:pPr>
         <w:spacing w:line="480" w:lineRule="auto"/>
-      </w:pPr>
+        <w:rPr>
+          <w:b/>
+          <w:bCs/>
+        </w:rPr>
+      </w:pPr>
+      <w:r>
+        <w:rPr>
+          <w:b/>
+          <w:bCs/>
+        </w:rPr>
+        <w:t>Introduction</w:t>
+      </w:r>
+    </w:p>
+    <w:p>
+      <w:pPr>
+        <w:spacing w:line="480" w:lineRule="auto"/>
+        <w:ind w:firstLine="720"/>
+      </w:pPr>
+      <w:r>
+        <w:t xml:space="preserve">In this course we will go over how to program in </w:t>
+      </w:r>
+      <w:r>
+        <w:rPr>
+          <w:b/>
+          <w:bCs/>
+        </w:rPr>
+        <w:t>Java</w:t>
+      </w:r>
+      <w:r>
+        <w:t>. This course is meant to go with programming for FRC in Java, and therefore only covers the material required for such programming.</w:t>
+      </w:r>
+    </w:p>
+    <w:p>
+      <w:pPr>
+        <w:spacing w:line="480" w:lineRule="auto"/>
+      </w:pPr>
+      <w:r>
+        <w:rPr>
+          <w:b/>
+          <w:bCs/>
+        </w:rPr>
+        <w:t>Integrated Development Environment (IDE)</w:t>
+      </w:r>
+    </w:p>
+    <w:p>
+      <w:pPr>
+        <w:spacing w:line="480" w:lineRule="auto"/>
+      </w:pPr>
+      <w:r>
+        <w:tab/>
+        <w:t xml:space="preserve">For this workshop we will be using Visual Studio Code as our IDE. An IDE is a program where you can write code, run code, and debug code. They often include features that help make the user a more productive programmer such as auto-completion. To install Visual Studio </w:t>
+      </w:r>
+      <w:proofErr w:type="gramStart"/>
+      <w:r>
+        <w:t>Code</w:t>
+      </w:r>
+      <w:proofErr w:type="gramEnd"/>
+      <w:r>
+        <w:t xml:space="preserve"> follow the link below and complete the steps listed.</w:t>
+      </w:r>
+    </w:p>
+    <w:p>
+      <w:pPr>
+        <w:spacing w:line="480" w:lineRule="auto"/>
+        <w:rPr>
+          <w:rFonts w:eastAsia="Times New Roman"/>
+        </w:rPr>
+      </w:pPr>
+      <w:r>
+        <w:t xml:space="preserve">Visual Studio Code Installation Guide: </w:t>
+      </w:r>
+      <w:hyperlink r:id="rId7" w:history="1">
+        <w:r>
+          <w:rPr>
+            <w:rFonts w:eastAsia="Times New Roman"/>
+            <w:color w:val="0000FF"/>
+            <w:u w:val="single"/>
+          </w:rPr>
+          <w:t>https://wpilib.screenstepslive.com/s/currentCS/m/java/l/1027503-installing-c-and-java-development-tools-for-frc</w:t>
+        </w:r>
+      </w:hyperlink>
+    </w:p>
+    <w:p>
+      <w:pPr>
+        <w:spacing w:line="480" w:lineRule="auto"/>
+        <w:rPr>
+          <w:rFonts w:eastAsia="Times New Roman"/>
+        </w:rPr>
+      </w:pPr>
+      <w:r>
+        <w:rPr>
+          <w:rFonts w:eastAsia="Times New Roman"/>
+          <w:b/>
+          <w:bCs/>
+        </w:rPr>
+        <w:t>Git</w:t>
+      </w:r>
+    </w:p>
+    <w:p>
+      <w:pPr>
+        <w:spacing w:line="480" w:lineRule="auto"/>
+        <w:rPr>
+          <w:rFonts w:eastAsia="Times New Roman"/>
+        </w:rPr>
+      </w:pPr>
+      <w:r>
+        <w:rPr>
+          <w:rFonts w:eastAsia="Times New Roman"/>
+        </w:rPr>
+        <w:tab/>
+      </w:r>
+      <w:r>
+        <w:rPr>
+          <w:rFonts w:eastAsia="Times New Roman"/>
+          <w:b/>
+          <w:bCs/>
+        </w:rPr>
+        <w:t>Git</w:t>
+      </w:r>
+      <w:r>
+        <w:rPr>
+          <w:rFonts w:eastAsia="Times New Roman"/>
+        </w:rPr>
+        <w:t xml:space="preserve"> is a version control software. This means that it keeps track of different versions of the </w:t>
+      </w:r>
+      <w:r>
+        <w:rPr>
+          <w:rFonts w:eastAsia="Times New Roman"/>
+        </w:rPr>
+        <w:t>files kept inside. This allows you to go back to older versions, branch off to allow multiple people to work on the same project at the same time, and store projects online so they can be accessed anywhere.</w:t>
+      </w:r>
+      <w:r>
+        <w:rPr>
+          <w:rFonts w:eastAsia="Times New Roman"/>
+        </w:rPr>
+        <w:t xml:space="preserve"> To install Git on your </w:t>
+      </w:r>
+      <w:proofErr w:type="gramStart"/>
+      <w:r>
+        <w:rPr>
+          <w:rFonts w:eastAsia="Times New Roman"/>
+        </w:rPr>
+        <w:t>computer</w:t>
+      </w:r>
+      <w:proofErr w:type="gramEnd"/>
+      <w:r>
+        <w:rPr>
+          <w:rFonts w:eastAsia="Times New Roman"/>
+        </w:rPr>
+        <w:t xml:space="preserve"> follow the link below and follow the instructions.</w:t>
+      </w:r>
+    </w:p>
+    <w:p>
+      <w:pPr>
+        <w:spacing w:line="480" w:lineRule="auto"/>
+        <w:rPr>
+          <w:rFonts w:eastAsia="Times New Roman"/>
+        </w:rPr>
+      </w:pPr>
+      <w:r>
+        <w:rPr>
+          <w:rFonts w:eastAsia="Times New Roman"/>
+        </w:rPr>
+        <w:t xml:space="preserve">Git Install: </w:t>
+      </w:r>
+      <w:hyperlink r:id="rId8" w:history="1">
+        <w:r>
+          <w:rPr>
+            <w:rFonts w:eastAsia="Times New Roman"/>
+            <w:color w:val="0000FF"/>
+            <w:u w:val="single"/>
+          </w:rPr>
+          <w:t>https://git-scm.com/book/en/v2/Getting-Started-Installing-Git</w:t>
+        </w:r>
+      </w:hyperlink>
+    </w:p>
+    <w:p>
+      <w:pPr>
+        <w:spacing w:line="480" w:lineRule="auto"/>
+        <w:rPr>
+          <w:rFonts w:eastAsia="Times New Roman"/>
+          <w:b/>
+          <w:bCs/>
+        </w:rPr>
+      </w:pPr>
+      <w:r>
+        <w:rPr>
+          <w:rFonts w:eastAsia="Times New Roman"/>
+          <w:b/>
+          <w:bCs/>
+        </w:rPr>
+        <w:t xml:space="preserve">NOTE: If you are on </w:t>
+      </w:r>
+      <w:proofErr w:type="gramStart"/>
+      <w:r>
+        <w:rPr>
+          <w:rFonts w:eastAsia="Times New Roman"/>
+          <w:b/>
+          <w:bCs/>
+        </w:rPr>
+        <w:t>Windows</w:t>
+      </w:r>
+      <w:proofErr w:type="gramEnd"/>
+      <w:r>
+        <w:rPr>
+          <w:rFonts w:eastAsia="Times New Roman"/>
+          <w:b/>
+          <w:bCs/>
+        </w:rPr>
+        <w:t xml:space="preserve"> I recommend choosing the GitHub Desktop Client</w:t>
+      </w:r>
+    </w:p>
+    <w:p>
+      <w:pPr>
+        <w:spacing w:line="480" w:lineRule="auto"/>
+        <w:rPr>
+          <w:rFonts w:eastAsia="Times New Roman"/>
+          <w:b/>
+          <w:bCs/>
+        </w:rPr>
+      </w:pPr>
+      <w:r>
+        <w:rPr>
+          <w:rFonts w:eastAsia="Times New Roman"/>
+          <w:b/>
+          <w:bCs/>
+        </w:rPr>
+        <w:lastRenderedPageBreak/>
+        <w:t>GitHub Classroom</w:t>
+      </w:r>
+    </w:p>
+    <w:p>
+      <w:pPr>
+        <w:spacing w:line="480" w:lineRule="auto"/>
+        <w:rPr>
+          <w:rFonts w:eastAsia="Times New Roman"/>
+        </w:rPr>
+      </w:pPr>
+      <w:r>
+        <w:rPr>
+          <w:rFonts w:eastAsia="Times New Roman"/>
+        </w:rPr>
+        <w:tab/>
+        <w:t>For this course we will be using GitHub Classroom to provide you with the materials required to complete each worksheet. To sign up for the GitHub Classroom for this class use the link below.</w:t>
+      </w:r>
+    </w:p>
+    <w:p>
+      <w:pPr>
+        <w:spacing w:line="480" w:lineRule="auto"/>
+        <w:rPr>
+          <w:rFonts w:eastAsia="Times New Roman"/>
+        </w:rPr>
+      </w:pPr>
+      <w:r>
+        <w:rPr>
+          <w:rFonts w:eastAsia="Times New Roman"/>
+        </w:rPr>
+        <w:t xml:space="preserve">GitHub Classroom Link: </w:t>
+      </w:r>
+      <w:hyperlink r:id="rId9" w:history="1">
+        <w:r>
+          <w:rPr>
+            <w:rStyle w:val="Hyperlink"/>
+            <w:rFonts w:eastAsia="Times New Roman"/>
+          </w:rPr>
+          <w:t>https://classroom.github.com/a/DK8GoKs5</w:t>
+        </w:r>
+      </w:hyperlink>
+    </w:p>
+    <w:p>
+      <w:pPr>
+        <w:spacing w:line="480" w:lineRule="auto"/>
+        <w:rPr>
+          <w:rFonts w:eastAsia="Times New Roman"/>
+        </w:rPr>
+      </w:pPr>
+      <w:r>
+        <w:rPr>
+          <w:rFonts w:eastAsia="Times New Roman"/>
+        </w:rPr>
+        <w:tab/>
+        <w:t xml:space="preserve">By using this </w:t>
+      </w:r>
+      <w:proofErr w:type="gramStart"/>
+      <w:r>
+        <w:rPr>
+          <w:rFonts w:eastAsia="Times New Roman"/>
+        </w:rPr>
+        <w:t>link</w:t>
+      </w:r>
+      <w:proofErr w:type="gramEnd"/>
+      <w:r>
+        <w:rPr>
+          <w:rFonts w:eastAsia="Times New Roman"/>
+        </w:rPr>
+        <w:t xml:space="preserve"> you will be added to the classroom and be given the first assignment </w:t>
+      </w:r>
+      <w:r>
+        <w:rPr>
+          <w:rFonts w:eastAsia="Times New Roman"/>
+          <w:b/>
+          <w:bCs/>
+        </w:rPr>
+        <w:t>repository</w:t>
+      </w:r>
+      <w:r>
+        <w:rPr>
+          <w:rFonts w:eastAsia="Times New Roman"/>
+        </w:rPr>
+        <w:t xml:space="preserve"> </w:t>
+      </w:r>
+      <w:r>
+        <w:rPr>
+          <w:rFonts w:eastAsia="Times New Roman"/>
+        </w:rPr>
+        <w:t>(this document is the first assignment).</w:t>
+      </w:r>
+    </w:p>
+    <w:p>
+      <w:pPr>
+        <w:spacing w:line="480" w:lineRule="auto"/>
+        <w:rPr>
+          <w:rFonts w:eastAsia="Times New Roman"/>
+        </w:rPr>
+      </w:pPr>
+      <w:r>
+        <w:rPr>
+          <w:rFonts w:eastAsia="Times New Roman"/>
+          <w:b/>
+          <w:bCs/>
+        </w:rPr>
+        <w:t>How to Properly Complete this Class</w:t>
+      </w:r>
+    </w:p>
+    <w:p>
+      <w:pPr>
+        <w:spacing w:line="480" w:lineRule="auto"/>
+        <w:rPr>
+          <w:rFonts w:eastAsia="Times New Roman"/>
+        </w:rPr>
+      </w:pPr>
+      <w:r>
+        <w:rPr>
+          <w:rFonts w:eastAsia="Times New Roman"/>
+        </w:rPr>
+        <w:tab/>
+        <w:t>To succeed in learning Java from this course you should complete each assignment in the way described below.</w:t>
+      </w:r>
+    </w:p>
+    <w:p>
+      <w:pPr>
+        <w:spacing w:line="480" w:lineRule="auto"/>
+        <w:rPr>
+          <w:rFonts w:eastAsia="Times New Roman"/>
+        </w:rPr>
+      </w:pPr>
+      <w:r>
+        <w:rPr>
+          <w:rFonts w:eastAsia="Times New Roman"/>
+          <w:b/>
+          <w:bCs/>
+        </w:rPr>
+        <w:t>Step 1: Clone the Git Repository</w:t>
+      </w:r>
+    </w:p>
+    <w:p>
+      <w:pPr>
+        <w:spacing w:line="480" w:lineRule="auto"/>
+        <w:rPr>
+          <w:rFonts w:eastAsia="Times New Roman"/>
+        </w:rPr>
+      </w:pPr>
+      <w:r>
+        <w:rPr>
+          <w:rFonts w:eastAsia="Times New Roman"/>
+        </w:rPr>
+        <w:tab/>
+        <w:t xml:space="preserve">To do this go into your Git terminal (on MacOS and Linux this is the Terminal, on Windows this is the GitHub Desktop Client). </w:t>
+      </w:r>
+      <w:r>
+        <w:rPr>
+          <w:rFonts w:eastAsia="Times New Roman"/>
+        </w:rPr>
+        <w:t xml:space="preserve">In the terminal, navigate to </w:t>
+      </w:r>
+      <w:r>
+        <w:rPr>
+          <w:rFonts w:eastAsia="Times New Roman"/>
+        </w:rPr>
+        <w:t>the directory where</w:t>
+      </w:r>
+      <w:r>
+        <w:rPr>
+          <w:rFonts w:eastAsia="Times New Roman"/>
+        </w:rPr>
+        <w:t xml:space="preserve"> you would like to put your</w:t>
+      </w:r>
+      <w:r>
+        <w:rPr>
+          <w:rFonts w:eastAsia="Times New Roman"/>
+        </w:rPr>
+        <w:t xml:space="preserve"> repository</w:t>
+      </w:r>
+      <w:r>
+        <w:rPr>
+          <w:rFonts w:eastAsia="Times New Roman"/>
+        </w:rPr>
+        <w:t>. This is done by using the following command:</w:t>
+      </w:r>
+    </w:p>
+    <w:p>
+      <w:pPr>
+        <w:spacing w:line="480" w:lineRule="auto"/>
+        <w:rPr>
+          <w:rFonts w:eastAsia="Times New Roman"/>
+        </w:rPr>
+      </w:pPr>
+      <w:r>
+        <w:rPr>
+          <w:rFonts w:eastAsia="Times New Roman"/>
+        </w:rPr>
+        <w:t xml:space="preserve">cd </w:t>
+      </w:r>
+      <w:r>
+        <w:rPr>
+          <w:rFonts w:eastAsia="Times New Roman"/>
+          <w:i/>
+          <w:iCs/>
+        </w:rPr>
+        <w:t>DIRECTORY-PATH</w:t>
+      </w:r>
+    </w:p>
+    <w:p>
+      <w:pPr>
+        <w:spacing w:line="480" w:lineRule="auto"/>
+        <w:rPr>
+          <w:rFonts w:eastAsia="Times New Roman"/>
+        </w:rPr>
+      </w:pPr>
+      <w:r>
+        <w:rPr>
+          <w:rFonts w:eastAsia="Times New Roman"/>
+        </w:rPr>
+        <w:t xml:space="preserve">The </w:t>
+      </w:r>
+      <w:r>
+        <w:rPr>
+          <w:rFonts w:eastAsia="Times New Roman"/>
+          <w:i/>
+          <w:iCs/>
+        </w:rPr>
+        <w:t>DIRECTORY-PATH</w:t>
+      </w:r>
+      <w:r>
+        <w:rPr>
+          <w:rFonts w:eastAsia="Times New Roman"/>
+        </w:rPr>
+        <w:t xml:space="preserve"> is the location in your file system where you want to put the repository. How to do this differs depending on which operating system you are using:</w:t>
+      </w:r>
+    </w:p>
+    <w:p>
+      <w:pPr>
+        <w:spacing w:line="480" w:lineRule="auto"/>
+        <w:rPr>
+          <w:rFonts w:eastAsia="Times New Roman"/>
+          <w:u w:val="single"/>
+        </w:rPr>
+      </w:pPr>
+      <w:r>
+        <w:rPr>
+          <w:rFonts w:eastAsia="Times New Roman"/>
+          <w:u w:val="single"/>
+        </w:rPr>
+        <w:t xml:space="preserve">MacOS: </w:t>
+      </w:r>
+    </w:p>
+    <w:p>
+      <w:pPr>
+        <w:spacing w:line="480" w:lineRule="auto"/>
+        <w:ind w:firstLine="720"/>
+        <w:rPr>
+          <w:rFonts w:eastAsia="Times New Roman"/>
+        </w:rPr>
+      </w:pPr>
+      <w:r>
+        <w:rPr>
+          <w:rFonts w:eastAsia="Times New Roman"/>
+        </w:rPr>
+        <w:t xml:space="preserve">Enter the desired folder. Then click on the settings </w:t>
+      </w:r>
+      <w:r>
+        <w:rPr>
+          <w:rFonts w:eastAsia="Times New Roman"/>
+        </w:rPr>
+        <w:t xml:space="preserve">tool (the gear) on the top of the window. Then select “Copy </w:t>
+      </w:r>
+      <w:proofErr w:type="spellStart"/>
+      <w:r>
+        <w:rPr>
+          <w:rFonts w:eastAsia="Times New Roman"/>
+          <w:i/>
+          <w:iCs/>
+        </w:rPr>
+        <w:t>FolderName</w:t>
+      </w:r>
+      <w:proofErr w:type="spellEnd"/>
+      <w:r>
+        <w:rPr>
+          <w:rFonts w:eastAsia="Times New Roman"/>
+        </w:rPr>
+        <w:t xml:space="preserve"> as Pathname.” This copies the location to your clipboard.</w:t>
+      </w:r>
+    </w:p>
+    <w:p>
+      <w:pPr>
+        <w:spacing w:line="480" w:lineRule="auto"/>
+        <w:rPr>
+          <w:rFonts w:eastAsia="Times New Roman"/>
+          <w:u w:val="single"/>
+        </w:rPr>
+      </w:pPr>
+      <w:r>
+        <w:rPr>
+          <w:rFonts w:eastAsia="Times New Roman"/>
+          <w:u w:val="single"/>
+        </w:rPr>
+        <w:t>Windows:</w:t>
+      </w:r>
+    </w:p>
+    <w:p>
+      <w:pPr>
+        <w:spacing w:line="480" w:lineRule="auto"/>
+        <w:rPr>
+          <w:rFonts w:eastAsia="Times New Roman"/>
+        </w:rPr>
+      </w:pPr>
+      <w:r>
+        <w:rPr>
+          <w:rFonts w:eastAsia="Times New Roman"/>
+        </w:rPr>
+        <w:tab/>
+      </w:r>
+    </w:p>
+    <w:p>
+      <w:pPr>
+        <w:spacing w:line="480" w:lineRule="auto"/>
+        <w:rPr>
+          <w:rFonts w:eastAsia="Times New Roman"/>
+        </w:rPr>
+      </w:pPr>
+      <w:r>
+        <w:rPr>
+          <w:rFonts w:eastAsia="Times New Roman"/>
+        </w:rPr>
+        <w:lastRenderedPageBreak/>
+        <w:t>Once you are in the correct directory run the command:</w:t>
+      </w:r>
+    </w:p>
+    <w:p>
+      <w:pPr>
+        <w:spacing w:line="480" w:lineRule="auto"/>
+        <w:rPr>
+          <w:rFonts w:eastAsia="Times New Roman"/>
+        </w:rPr>
+      </w:pPr>
+      <w:r>
+        <w:rPr>
+          <w:rFonts w:eastAsia="Times New Roman"/>
+        </w:rPr>
+        <w:t xml:space="preserve">git clone </w:t>
+      </w:r>
+      <w:r>
+        <w:rPr>
+          <w:rFonts w:eastAsia="Times New Roman"/>
+          <w:i/>
+          <w:iCs/>
+        </w:rPr>
+        <w:t>REPOSITORY-URL</w:t>
+      </w:r>
+    </w:p>
+    <w:p>
+      <w:pPr>
+        <w:spacing w:line="480" w:lineRule="auto"/>
+        <w:rPr>
+          <w:rFonts w:eastAsia="Times New Roman"/>
+        </w:rPr>
+      </w:pPr>
+      <w:r>
+        <w:rPr>
+          <w:rFonts w:eastAsia="Times New Roman"/>
+        </w:rPr>
+        <w:t xml:space="preserve">To get the </w:t>
+      </w:r>
+      <w:r>
+        <w:rPr>
+          <w:rFonts w:eastAsia="Times New Roman"/>
+          <w:i/>
+          <w:iCs/>
+        </w:rPr>
+        <w:t>REPOSITORY-URL</w:t>
+      </w:r>
+      <w:r>
+        <w:rPr>
+          <w:rFonts w:eastAsia="Times New Roman"/>
+        </w:rPr>
+        <w:t xml:space="preserve"> go to your repository on GitHub and click on “Clone or download” and then copy the URL. </w:t>
+      </w:r>
+    </w:p>
+    <w:p>
+      <w:pPr>
+        <w:spacing w:line="480" w:lineRule="auto"/>
+        <w:ind w:firstLine="720"/>
+        <w:rPr>
+          <w:rFonts w:eastAsia="Times New Roman"/>
+        </w:rPr>
+      </w:pPr>
+      <w:r>
+        <w:rPr>
+          <w:rFonts w:eastAsia="Times New Roman"/>
+        </w:rPr>
+        <w:t xml:space="preserve">If this is the first time you are using Git it will then prompt you to log-in to your GitHub account. </w:t>
+      </w:r>
+    </w:p>
+    <w:p>
+      <w:pPr>
+        <w:spacing w:line="480" w:lineRule="auto"/>
+        <w:ind w:firstLine="720"/>
+        <w:rPr>
+          <w:rFonts w:eastAsia="Times New Roman"/>
+        </w:rPr>
+      </w:pPr>
+      <w:r>
+        <w:rPr>
+          <w:rFonts w:eastAsia="Times New Roman"/>
+        </w:rPr>
+        <w:t xml:space="preserve">Once this is done you can use the “cd” command to navigate to the repository directory by using the repository name as the </w:t>
+      </w:r>
+      <w:r>
+        <w:rPr>
+          <w:rFonts w:eastAsia="Times New Roman"/>
+          <w:i/>
+          <w:iCs/>
+        </w:rPr>
+        <w:t>DIRECTORY-PATH</w:t>
+      </w:r>
+      <w:r>
+        <w:rPr>
+          <w:rFonts w:eastAsia="Times New Roman"/>
+        </w:rPr>
+        <w:t>. Inside this directory is where all your projects for the current worksheet should go. Inside the folder you will also find a copy of the worksheet for that assignment</w:t>
+      </w:r>
+      <w:r>
+        <w:rPr>
+          <w:rFonts w:eastAsia="Times New Roman"/>
+        </w:rPr>
+        <w:t>, a folder with all the Example projects, and a folder with the Solutions of the Exercises,</w:t>
+      </w:r>
+      <w:r>
+        <w:rPr>
+          <w:rFonts w:eastAsia="Times New Roman"/>
+        </w:rPr>
+        <w:t xml:space="preserve"> </w:t>
+      </w:r>
+      <w:r>
+        <w:rPr>
+          <w:rFonts w:eastAsia="Times New Roman"/>
+        </w:rPr>
+        <w:t>as well as</w:t>
+      </w:r>
+      <w:r>
+        <w:rPr>
+          <w:rFonts w:eastAsia="Times New Roman"/>
+        </w:rPr>
+        <w:t xml:space="preserve"> any other materials provided to complete it.</w:t>
+      </w:r>
+    </w:p>
+    <w:p>
+      <w:pPr>
+        <w:spacing w:line="480" w:lineRule="auto"/>
+        <w:rPr>
+          <w:rFonts w:eastAsia="Times New Roman"/>
+        </w:rPr>
+      </w:pPr>
+      <w:r>
+        <w:rPr>
+          <w:rFonts w:eastAsia="Times New Roman"/>
+          <w:b/>
+          <w:bCs/>
+        </w:rPr>
+        <w:t xml:space="preserve">Step 2: </w:t>
+      </w:r>
+      <w:r>
+        <w:rPr>
+          <w:rFonts w:eastAsia="Times New Roman"/>
+          <w:b/>
+          <w:bCs/>
+        </w:rPr>
+        <w:t>Read</w:t>
+      </w:r>
+      <w:r>
+        <w:rPr>
+          <w:rFonts w:eastAsia="Times New Roman"/>
+          <w:b/>
+          <w:bCs/>
+        </w:rPr>
+        <w:t xml:space="preserve"> the Worksheet</w:t>
+      </w:r>
+    </w:p>
+    <w:p>
+      <w:pPr>
+        <w:spacing w:line="480" w:lineRule="auto"/>
+        <w:rPr>
+          <w:rFonts w:eastAsia="Times New Roman"/>
+        </w:rPr>
+      </w:pPr>
+      <w:r>
+        <w:rPr>
+          <w:rFonts w:eastAsia="Times New Roman"/>
+        </w:rPr>
+        <w:tab/>
+        <w:t xml:space="preserve">Each worksheet is split up into three sections: </w:t>
+      </w:r>
+      <w:proofErr w:type="gramStart"/>
+      <w:r>
+        <w:rPr>
+          <w:rFonts w:eastAsia="Times New Roman"/>
+        </w:rPr>
+        <w:t>the</w:t>
+      </w:r>
+      <w:proofErr w:type="gramEnd"/>
+      <w:r>
+        <w:rPr>
+          <w:rFonts w:eastAsia="Times New Roman"/>
+        </w:rPr>
+        <w:t xml:space="preserve"> Lesson, Examples, and Exercises. You should first read the Lesson. Then go through the Examples. When going through the examples it may be beneficial to try and ru</w:t>
+      </w:r>
+      <w:r>
+        <w:rPr>
+          <w:rFonts w:eastAsia="Times New Roman"/>
+        </w:rPr>
+        <w:t>n them. They are located in the Examples folder in your repository. Finally, read the Exercises and think through how to solve them.</w:t>
+      </w:r>
+    </w:p>
+    <w:p>
+      <w:pPr>
+        <w:spacing w:line="480" w:lineRule="auto"/>
+        <w:rPr>
+          <w:rFonts w:eastAsia="Times New Roman"/>
+        </w:rPr>
+      </w:pPr>
+      <w:r>
+        <w:rPr>
+          <w:rFonts w:eastAsia="Times New Roman"/>
+          <w:b/>
+          <w:bCs/>
+        </w:rPr>
+        <w:t>Step 3: Complete the Exercises</w:t>
+      </w:r>
+    </w:p>
+    <w:p>
+      <w:pPr>
+        <w:spacing w:line="480" w:lineRule="auto"/>
+        <w:rPr>
+          <w:rFonts w:eastAsia="Times New Roman"/>
+        </w:rPr>
+      </w:pPr>
+      <w:r>
+        <w:rPr>
+          <w:rFonts w:eastAsia="Times New Roman"/>
+        </w:rPr>
+        <w:tab/>
+        <w:t>To complete the exercises, you will need to make new projects for each exercise. To do this, open Visual Studio Code and hit the settings icon (the gear) on the bottom left of the window. Then click on the “Command Palette…” and notice that a search bar pops up. In this bar search for “Java: Create Java Project” and then select it.</w:t>
+      </w:r>
+      <w:r>
+        <w:rPr>
+          <w:rFonts w:eastAsia="Times New Roman"/>
+        </w:rPr>
+        <w:t xml:space="preserve"> Finally follow the instructions, making sure to place the project in the repository directory.</w:t>
+      </w:r>
+    </w:p>
+    <w:p>
+      <w:pPr>
+        <w:spacing w:line="480" w:lineRule="auto"/>
+        <w:rPr>
+          <w:rFonts w:eastAsia="Times New Roman"/>
+        </w:rPr>
+      </w:pPr>
+      <w:r>
+        <w:rPr>
+          <w:rFonts w:eastAsia="Times New Roman"/>
+        </w:rPr>
+        <w:tab/>
+      </w:r>
+    </w:p>
+    <w:p>
+      <w:pPr>
+        <w:spacing w:line="480" w:lineRule="auto"/>
+        <w:rPr>
+          <w:rFonts w:eastAsia="Times New Roman"/>
+          <w:b/>
+          <w:bCs/>
+        </w:rPr>
+      </w:pPr>
+      <w:r>
+        <w:rPr>
+          <w:rFonts w:eastAsia="Times New Roman"/>
+          <w:b/>
+          <w:bCs/>
+        </w:rPr>
+        <w:lastRenderedPageBreak/>
+        <w:t>Creating and Running a Project</w:t>
+      </w:r>
+    </w:p>
+    <w:p>
+      <w:pPr>
+        <w:spacing w:line="480" w:lineRule="auto"/>
+        <w:ind w:firstLine="720"/>
+        <w:rPr>
+          <w:rFonts w:eastAsia="Times New Roman"/>
+        </w:rPr>
+      </w:pPr>
+      <w:r>
+        <w:rPr>
+          <w:rFonts w:eastAsia="Times New Roman"/>
+        </w:rPr>
+        <w:t>Once you have a project you will notice a window</w:t>
+      </w:r>
+      <w:r>
+        <w:rPr>
+          <w:rFonts w:eastAsia="Times New Roman"/>
+        </w:rPr>
+        <w:t xml:space="preserve"> on the left. This is you Explorer window, where you can navigate your projects files. </w:t>
+      </w:r>
+      <w:r>
+        <w:rPr>
+          <w:rFonts w:eastAsia="Times New Roman"/>
+        </w:rPr>
+        <w:t>Expand</w:t>
+      </w:r>
+      <w:r>
+        <w:rPr>
+          <w:rFonts w:eastAsia="Times New Roman"/>
+        </w:rPr>
+        <w:t xml:space="preserve"> t</w:t>
+      </w:r>
+      <w:r>
+        <w:rPr>
+          <w:rFonts w:eastAsia="Times New Roman"/>
+        </w:rPr>
+        <w:t>he folder “</w:t>
+      </w:r>
+      <w:proofErr w:type="spellStart"/>
+      <w:r>
+        <w:rPr>
+          <w:rFonts w:eastAsia="Times New Roman"/>
+        </w:rPr>
+        <w:t>src</w:t>
+      </w:r>
+      <w:proofErr w:type="spellEnd"/>
+      <w:r>
+        <w:rPr>
+          <w:rFonts w:eastAsia="Times New Roman"/>
+        </w:rPr>
+        <w:t xml:space="preserve">” and you will see a file inside with a .java extension. This is a Java Class file. It contains some starter code. If you click on the </w:t>
+      </w:r>
+      <w:proofErr w:type="gramStart"/>
+      <w:r>
+        <w:rPr>
+          <w:rFonts w:eastAsia="Times New Roman"/>
+        </w:rPr>
+        <w:t>file</w:t>
+      </w:r>
+      <w:proofErr w:type="gramEnd"/>
+      <w:r>
+        <w:rPr>
+          <w:rFonts w:eastAsia="Times New Roman"/>
+        </w:rPr>
+        <w:t xml:space="preserve"> it will open it.</w:t>
+      </w:r>
+      <w:r>
+        <w:rPr>
+          <w:rFonts w:eastAsia="Times New Roman"/>
+        </w:rPr>
+        <w:t xml:space="preserve"> To run the code press F5. This will open up the console and run the code.</w:t>
+      </w:r>
+      <w:r>
+        <w:rPr>
+          <w:rFonts w:eastAsia="Times New Roman"/>
+        </w:rPr>
+        <w:t xml:space="preserve"> </w:t>
+      </w:r>
+    </w:p>
+    <w:p>
+      <w:pPr>
+        <w:spacing w:line="480" w:lineRule="auto"/>
+        <w:rPr>
+          <w:rFonts w:eastAsia="Times New Roman"/>
+          <w:b/>
+          <w:bCs/>
+        </w:rPr>
+      </w:pPr>
+      <w:r>
+        <w:rPr>
+          <w:rFonts w:eastAsia="Times New Roman"/>
+          <w:b/>
+          <w:bCs/>
+        </w:rPr>
+        <w:t>Commit Your Code to Git</w:t>
+      </w:r>
+    </w:p>
+    <w:p>
+      <w:pPr>
+        <w:spacing w:line="480" w:lineRule="auto"/>
+        <w:ind w:firstLine="720"/>
+        <w:rPr>
+          <w:rFonts w:eastAsia="Times New Roman"/>
+        </w:rPr>
+      </w:pPr>
+      <w:r>
+        <w:rPr>
+          <w:rFonts w:eastAsia="Times New Roman"/>
+        </w:rPr>
+        <w:t>W</w:t>
+      </w:r>
+      <w:r>
+        <w:rPr>
+          <w:rFonts w:eastAsia="Times New Roman"/>
+        </w:rPr>
+        <w:t>hen you are done with your project you should upload it to GitHub. To do this open a terminal window in Visual Studio Code by selecting “Terminal” at the top and then “New Terminal.”</w:t>
+      </w:r>
+      <w:r>
+        <w:rPr>
+          <w:rFonts w:eastAsia="Times New Roman"/>
+        </w:rPr>
+        <w:t xml:space="preserve"> This terminal will open on the bottom of the window and is already in your project directory.</w:t>
+      </w:r>
+      <w:r>
+        <w:rPr>
+          <w:rFonts w:eastAsia="Times New Roman"/>
+        </w:rPr>
+        <w:t xml:space="preserve"> To update your git repository and add or update your files, follow the list of commands below.</w:t>
+      </w:r>
+    </w:p>
+    <w:p>
+      <w:pPr>
+        <w:spacing w:line="480" w:lineRule="auto"/>
+        <w:rPr>
+          <w:rFonts w:eastAsia="Times New Roman"/>
+        </w:rPr>
+      </w:pPr>
+      <w:r>
+        <w:rPr>
+          <w:rFonts w:eastAsia="Times New Roman"/>
+        </w:rPr>
+        <w:t>git add -A</w:t>
+      </w:r>
+    </w:p>
+    <w:p>
+      <w:pPr>
+        <w:spacing w:line="480" w:lineRule="auto"/>
+        <w:rPr>
+          <w:rFonts w:eastAsia="Times New Roman"/>
+        </w:rPr>
+      </w:pPr>
+      <w:r>
+        <w:rPr>
+          <w:rFonts w:eastAsia="Times New Roman"/>
+        </w:rPr>
+        <w:t>git commit -m “</w:t>
+      </w:r>
+      <w:r>
+        <w:rPr>
+          <w:rFonts w:eastAsia="Times New Roman"/>
+          <w:i/>
+          <w:iCs/>
+        </w:rPr>
+        <w:t>YOUR-COMMIT-MESSAGE</w:t>
+      </w:r>
+      <w:r>
+        <w:rPr>
+          <w:rFonts w:eastAsia="Times New Roman"/>
+        </w:rPr>
+        <w:t>”</w:t>
+      </w:r>
+    </w:p>
+    <w:p>
+      <w:pPr>
+        <w:spacing w:line="480" w:lineRule="auto"/>
+        <w:rPr>
+          <w:rFonts w:eastAsia="Times New Roman"/>
+        </w:rPr>
+      </w:pPr>
+      <w:r>
+        <w:rPr>
+          <w:rFonts w:eastAsia="Times New Roman"/>
+        </w:rPr>
+        <w:t>git push</w:t>
+      </w:r>
+    </w:p>
+    <w:p>
+      <w:pPr>
+        <w:spacing w:line="480" w:lineRule="auto"/>
+        <w:rPr>
+          <w:rFonts w:eastAsia="Times New Roman"/>
+        </w:rPr>
+      </w:pPr>
+    </w:p>
+    <w:p>
+      <w:pPr>
+        <w:spacing w:line="480" w:lineRule="auto"/>
+        <w:rPr>
+          <w:rFonts w:eastAsia="Times New Roman"/>
+        </w:rPr>
+      </w:pPr>
+      <w:r>
+        <w:rPr>
+          <w:rFonts w:eastAsia="Times New Roman"/>
+          <w:i/>
+          <w:iCs/>
+        </w:rPr>
+        <w:t>YOUR-COMMIT-MESSAGE</w:t>
+      </w:r>
+      <w:r>
+        <w:rPr>
+          <w:rFonts w:eastAsia="Times New Roman"/>
+        </w:rPr>
+        <w:t xml:space="preserve"> should be replaced with the message you want to put with your current commit.</w:t>
+      </w:r>
+    </w:p>
+    <w:p>
+      <w:pPr>
+        <w:spacing w:line="480" w:lineRule="auto"/>
+        <w:rPr>
+          <w:rFonts w:eastAsia="Times New Roman"/>
+        </w:rPr>
+      </w:pPr>
+      <w:r>
+        <w:rPr>
+          <w:rFonts w:eastAsia="Times New Roman"/>
+        </w:rPr>
+        <w:tab/>
+        <w:t>After doing this, if you go back to your GitHub page online you should see that the repository has been updated to include your new project.</w:t>
+      </w:r>
+    </w:p>
+    <w:p>
+      <w:pPr>
+        <w:spacing w:line="480" w:lineRule="auto"/>
+        <w:rPr>
+          <w:rFonts w:eastAsia="Times New Roman"/>
+        </w:rPr>
+      </w:pPr>
+      <w:r>
+        <w:rPr>
+          <w:rFonts w:eastAsia="Times New Roman"/>
+          <w:b/>
+          <w:bCs/>
+        </w:rPr>
+        <w:t>Step 4: Check your Work</w:t>
+      </w:r>
+    </w:p>
+    <w:p>
+      <w:pPr>
+        <w:spacing w:line="480" w:lineRule="auto"/>
+        <w:rPr>
+          <w:rFonts w:eastAsia="Times New Roman"/>
+        </w:rPr>
+      </w:pPr>
+      <w:r>
+        <w:rPr>
+          <w:rFonts w:eastAsia="Times New Roman"/>
+        </w:rPr>
+        <w:tab/>
+        <w:t xml:space="preserve">Once you have completed the exercises you should check your work against the provided Solutions. Your code does not need to match exactly to the </w:t>
+      </w:r>
+      <w:proofErr w:type="gramStart"/>
+      <w:r>
+        <w:rPr>
+          <w:rFonts w:eastAsia="Times New Roman"/>
+        </w:rPr>
+        <w:t>solution</w:t>
+      </w:r>
+      <w:proofErr w:type="gramEnd"/>
+      <w:r>
+        <w:rPr>
+          <w:rFonts w:eastAsia="Times New Roman"/>
+        </w:rPr>
+        <w:t xml:space="preserve"> but it will likely be similar.</w:t>
+      </w:r>
+      <w:r>
+        <w:rPr>
+          <w:rFonts w:eastAsia="Times New Roman"/>
+        </w:rPr>
+        <w:t xml:space="preserve"> </w:t>
+      </w:r>
+      <w:r>
+        <w:rPr>
+          <w:rFonts w:eastAsia="Times New Roman"/>
+        </w:rPr>
+        <w:lastRenderedPageBreak/>
+        <w:t xml:space="preserve">It is important to not look at the solutions until you have completed the exercise. </w:t>
+      </w:r>
+      <w:r>
+        <w:rPr>
+          <w:rFonts w:eastAsia="Times New Roman"/>
+        </w:rPr>
+        <w:t>The goal of this course is to learn Java, not learn how to copy Java code.</w:t>
+      </w:r>
+      <w:r>
+        <w:rPr>
+          <w:rFonts w:eastAsia="Times New Roman"/>
+        </w:rPr>
+        <w:t xml:space="preserve"> If you cheat and look at the solution before completing the exercises you are only harming yourself.</w:t>
+      </w:r>
+    </w:p>
+    <w:p>
+      <w:pPr>
+        <w:spacing w:line="480" w:lineRule="auto"/>
+        <w:rPr>
+          <w:rFonts w:eastAsia="Times New Roman"/>
+        </w:rPr>
+      </w:pPr>
+      <w:r>
+        <w:rPr>
+          <w:rFonts w:eastAsia="Times New Roman"/>
+          <w:b/>
+          <w:bCs/>
+        </w:rPr>
+        <w:t>Step 5: Go on to the next Assignment</w:t>
+      </w:r>
+    </w:p>
+    <w:p>
+      <w:pPr>
+        <w:spacing w:line="480" w:lineRule="auto"/>
+        <w:rPr>
+          <w:rFonts w:eastAsia="Times New Roman"/>
+        </w:rPr>
+      </w:pPr>
+      <w:r>
+        <w:rPr>
+          <w:rFonts w:eastAsia="Times New Roman"/>
+        </w:rPr>
+        <w:tab/>
+        <w:t>The link to the next assignment on GitHub classroom is located at the bottom of each assignment worksheet.</w:t>
+      </w:r>
+    </w:p>
+    <w:p>
+      <w:pPr>
+        <w:spacing w:line="480" w:lineRule="auto"/>
+        <w:rPr>
+          <w:rFonts w:eastAsia="Times New Roman"/>
+          <w:b/>
+          <w:bCs/>
+        </w:rPr>
+      </w:pPr>
+      <w:r>
+        <w:rPr>
+          <w:rFonts w:eastAsia="Times New Roman"/>
+          <w:b/>
+          <w:bCs/>
+        </w:rPr>
+        <w:t>Step 6: HAVE FUN!</w:t>
+      </w:r>
+    </w:p>
+    <w:p>
+      <w:pPr>
+        <w:spacing w:line="480" w:lineRule="auto"/>
+        <w:rPr>
+          <w:rFonts w:eastAsia="Times New Roman"/>
+        </w:rPr>
+      </w:pPr>
+      <w:r>
+        <w:rPr>
+          <w:rFonts w:eastAsia="Times New Roman"/>
+        </w:rPr>
+        <w:tab/>
+        <w:t>Remember, Java is a useful tool, not a torture weapon (although it can be made into one). Learning to code in Java with these worksheets is meant to be a fun experience that will let you go on to bigger, better things (like programming Robots) and you need to put in the work to get there. So just remember, go at your own pace, make sure you understand everything before going on, and if you ever need help make sure to ask questions to your peers, mentors, teachers, dog, cat, robot offender, or the always helpful Google.</w:t>
+      </w:r>
     </w:p>
     <w:p>
       <w:pPr>
@@ -118,42 +1248,449 @@
         <w:spacing w:line="480" w:lineRule="auto"/>
       </w:pPr>
       <w:r>
-        <w:rPr>
-          <w:b/>
-          <w:bCs/>
-          <w:i/>
-          <w:iCs/>
-        </w:rPr>
-        <w:t>Example Name</w:t>
-      </w:r>
-    </w:p>
-    <w:p>
-      <w:pPr>
-        <w:rPr>
-          <w:i/>
-          <w:iCs/>
-        </w:rPr>
-      </w:pPr>
-      <w:r>
-        <w:rPr>
-          <w:i/>
-          <w:iCs/>
-        </w:rPr>
-        <w:t>Code</w:t>
-      </w:r>
-    </w:p>
-    <w:p>
-      <w:pPr>
-        <w:spacing w:line="480" w:lineRule="auto"/>
-      </w:pPr>
-      <w:r>
-        <w:rPr>
-          <w:i/>
-          <w:iCs/>
-        </w:rPr>
-        <w:t>More Code</w:t>
-      </w:r>
-    </w:p>
+        <w:t xml:space="preserve">Here is an example of </w:t>
+      </w:r>
+      <w:proofErr w:type="spellStart"/>
+      <w:proofErr w:type="gramStart"/>
+      <w:r>
+        <w:t>a</w:t>
+      </w:r>
+      <w:proofErr w:type="spellEnd"/>
+      <w:proofErr w:type="gramEnd"/>
+      <w:r>
+        <w:t xml:space="preserve"> auto-generated class from Visual Studio Code.</w:t>
+      </w:r>
+    </w:p>
+    <w:p>
+      <w:pPr>
+        <w:spacing w:line="480" w:lineRule="auto"/>
+        <w:rPr>
+          <w:b/>
+          <w:bCs/>
+        </w:rPr>
+      </w:pPr>
+      <w:r>
+        <w:rPr>
+          <w:b/>
+          <w:bCs/>
+        </w:rPr>
+        <w:t>Hello World</w:t>
+      </w:r>
+    </w:p>
+    <w:p>
+      <w:pPr>
+        <w:shd w:val="clear" w:color="auto" w:fill="1E1E1E"/>
+        <w:spacing w:line="270" w:lineRule="atLeast"/>
+        <w:rPr>
+          <w:rFonts w:ascii="Menlo" w:eastAsia="Times New Roman" w:hAnsi="Menlo" w:cs="Menlo"/>
+          <w:color w:val="D4D4D4"/>
+          <w:sz w:val="18"/>
+          <w:szCs w:val="18"/>
+        </w:rPr>
+      </w:pPr>
+      <w:r>
+        <w:rPr>
+          <w:rFonts w:ascii="Menlo" w:eastAsia="Times New Roman" w:hAnsi="Menlo" w:cs="Menlo"/>
+          <w:color w:val="569CD6"/>
+          <w:sz w:val="18"/>
+          <w:szCs w:val="18"/>
+        </w:rPr>
+        <w:t>package</w:t>
+      </w:r>
+      <w:r>
+        <w:rPr>
+          <w:rFonts w:ascii="Menlo" w:eastAsia="Times New Roman" w:hAnsi="Menlo" w:cs="Menlo"/>
+          <w:color w:val="D4D4D4"/>
+          <w:sz w:val="18"/>
+          <w:szCs w:val="18"/>
+        </w:rPr>
+        <w:t> app;</w:t>
+      </w:r>
+    </w:p>
+    <w:p>
+      <w:pPr>
+        <w:shd w:val="clear" w:color="auto" w:fill="1E1E1E"/>
+        <w:spacing w:line="270" w:lineRule="atLeast"/>
+        <w:rPr>
+          <w:rFonts w:ascii="Menlo" w:eastAsia="Times New Roman" w:hAnsi="Menlo" w:cs="Menlo"/>
+          <w:color w:val="D4D4D4"/>
+          <w:sz w:val="18"/>
+          <w:szCs w:val="18"/>
+        </w:rPr>
+      </w:pPr>
+    </w:p>
+    <w:p>
+      <w:pPr>
+        <w:shd w:val="clear" w:color="auto" w:fill="1E1E1E"/>
+        <w:spacing w:line="270" w:lineRule="atLeast"/>
+        <w:rPr>
+          <w:rFonts w:ascii="Menlo" w:eastAsia="Times New Roman" w:hAnsi="Menlo" w:cs="Menlo"/>
+          <w:color w:val="D4D4D4"/>
+          <w:sz w:val="18"/>
+          <w:szCs w:val="18"/>
+        </w:rPr>
+      </w:pPr>
+      <w:r>
+        <w:rPr>
+          <w:rFonts w:ascii="Menlo" w:eastAsia="Times New Roman" w:hAnsi="Menlo" w:cs="Menlo"/>
+          <w:color w:val="569CD6"/>
+          <w:sz w:val="18"/>
+          <w:szCs w:val="18"/>
+        </w:rPr>
+        <w:t>public</w:t>
+      </w:r>
+      <w:r>
+        <w:rPr>
+          <w:rFonts w:ascii="Menlo" w:eastAsia="Times New Roman" w:hAnsi="Menlo" w:cs="Menlo"/>
+          <w:color w:val="D4D4D4"/>
+          <w:sz w:val="18"/>
+          <w:szCs w:val="18"/>
+        </w:rPr>
+        <w:t> </w:t>
+      </w:r>
+      <w:r>
+        <w:rPr>
+          <w:rFonts w:ascii="Menlo" w:eastAsia="Times New Roman" w:hAnsi="Menlo" w:cs="Menlo"/>
+          <w:color w:val="569CD6"/>
+          <w:sz w:val="18"/>
+          <w:szCs w:val="18"/>
+        </w:rPr>
+        <w:t>class</w:t>
+      </w:r>
+      <w:r>
+        <w:rPr>
+          <w:rFonts w:ascii="Menlo" w:eastAsia="Times New Roman" w:hAnsi="Menlo" w:cs="Menlo"/>
+          <w:color w:val="D4D4D4"/>
+          <w:sz w:val="18"/>
+          <w:szCs w:val="18"/>
+        </w:rPr>
+        <w:t> </w:t>
+      </w:r>
+      <w:r>
+        <w:rPr>
+          <w:rFonts w:ascii="Menlo" w:eastAsia="Times New Roman" w:hAnsi="Menlo" w:cs="Menlo"/>
+          <w:color w:val="4EC9B0"/>
+          <w:sz w:val="18"/>
+          <w:szCs w:val="18"/>
+        </w:rPr>
+        <w:t>App</w:t>
+      </w:r>
+      <w:r>
+        <w:rPr>
+          <w:rFonts w:ascii="Menlo" w:eastAsia="Times New Roman" w:hAnsi="Menlo" w:cs="Menlo"/>
+          <w:color w:val="D4D4D4"/>
+          <w:sz w:val="18"/>
+          <w:szCs w:val="18"/>
+        </w:rPr>
+        <w:t> {</w:t>
+      </w:r>
+    </w:p>
+    <w:p>
+      <w:pPr>
+        <w:shd w:val="clear" w:color="auto" w:fill="1E1E1E"/>
+        <w:spacing w:line="270" w:lineRule="atLeast"/>
+        <w:rPr>
+          <w:rFonts w:ascii="Menlo" w:eastAsia="Times New Roman" w:hAnsi="Menlo" w:cs="Menlo"/>
+          <w:color w:val="D4D4D4"/>
+          <w:sz w:val="18"/>
+          <w:szCs w:val="18"/>
+        </w:rPr>
+      </w:pPr>
+      <w:r>
+        <w:rPr>
+          <w:rFonts w:ascii="Menlo" w:eastAsia="Times New Roman" w:hAnsi="Menlo" w:cs="Menlo"/>
+          <w:color w:val="D4D4D4"/>
+          <w:sz w:val="18"/>
+          <w:szCs w:val="18"/>
+        </w:rPr>
+        <w:t>    </w:t>
+      </w:r>
+      <w:r>
+        <w:rPr>
+          <w:rFonts w:ascii="Menlo" w:eastAsia="Times New Roman" w:hAnsi="Menlo" w:cs="Menlo"/>
+          <w:color w:val="569CD6"/>
+          <w:sz w:val="18"/>
+          <w:szCs w:val="18"/>
+        </w:rPr>
+        <w:t>public</w:t>
+      </w:r>
+      <w:r>
+        <w:rPr>
+          <w:rFonts w:ascii="Menlo" w:eastAsia="Times New Roman" w:hAnsi="Menlo" w:cs="Menlo"/>
+          <w:color w:val="D4D4D4"/>
+          <w:sz w:val="18"/>
+          <w:szCs w:val="18"/>
+        </w:rPr>
+        <w:t> </w:t>
+      </w:r>
+      <w:r>
+        <w:rPr>
+          <w:rFonts w:ascii="Menlo" w:eastAsia="Times New Roman" w:hAnsi="Menlo" w:cs="Menlo"/>
+          <w:color w:val="569CD6"/>
+          <w:sz w:val="18"/>
+          <w:szCs w:val="18"/>
+        </w:rPr>
+        <w:t>static</w:t>
+      </w:r>
+      <w:r>
+        <w:rPr>
+          <w:rFonts w:ascii="Menlo" w:eastAsia="Times New Roman" w:hAnsi="Menlo" w:cs="Menlo"/>
+          <w:color w:val="D4D4D4"/>
+          <w:sz w:val="18"/>
+          <w:szCs w:val="18"/>
+        </w:rPr>
+        <w:t> </w:t>
+      </w:r>
+      <w:r>
+        <w:rPr>
+          <w:rFonts w:ascii="Menlo" w:eastAsia="Times New Roman" w:hAnsi="Menlo" w:cs="Menlo"/>
+          <w:color w:val="4EC9B0"/>
+          <w:sz w:val="18"/>
+          <w:szCs w:val="18"/>
+        </w:rPr>
+        <w:t>void</w:t>
+      </w:r>
+      <w:r>
+        <w:rPr>
+          <w:rFonts w:ascii="Menlo" w:eastAsia="Times New Roman" w:hAnsi="Menlo" w:cs="Menlo"/>
+          <w:color w:val="D4D4D4"/>
+          <w:sz w:val="18"/>
+          <w:szCs w:val="18"/>
+        </w:rPr>
+        <w:t> </w:t>
+      </w:r>
+      <w:proofErr w:type="gramStart"/>
+      <w:r>
+        <w:rPr>
+          <w:rFonts w:ascii="Menlo" w:eastAsia="Times New Roman" w:hAnsi="Menlo" w:cs="Menlo"/>
+          <w:color w:val="DCDCAA"/>
+          <w:sz w:val="18"/>
+          <w:szCs w:val="18"/>
+        </w:rPr>
+        <w:t>main</w:t>
+      </w:r>
+      <w:r>
+        <w:rPr>
+          <w:rFonts w:ascii="Menlo" w:eastAsia="Times New Roman" w:hAnsi="Menlo" w:cs="Menlo"/>
+          <w:color w:val="D4D4D4"/>
+          <w:sz w:val="18"/>
+          <w:szCs w:val="18"/>
+        </w:rPr>
+        <w:t>(</w:t>
+      </w:r>
+      <w:proofErr w:type="gramEnd"/>
+      <w:r>
+        <w:rPr>
+          <w:rFonts w:ascii="Menlo" w:eastAsia="Times New Roman" w:hAnsi="Menlo" w:cs="Menlo"/>
+          <w:color w:val="4EC9B0"/>
+          <w:sz w:val="18"/>
+          <w:szCs w:val="18"/>
+        </w:rPr>
+        <w:t>String</w:t>
+      </w:r>
+      <w:r>
+        <w:rPr>
+          <w:rFonts w:ascii="Menlo" w:eastAsia="Times New Roman" w:hAnsi="Menlo" w:cs="Menlo"/>
+          <w:color w:val="D4D4D4"/>
+          <w:sz w:val="18"/>
+          <w:szCs w:val="18"/>
+        </w:rPr>
+        <w:t>[] </w:t>
+      </w:r>
+      <w:proofErr w:type="spellStart"/>
+      <w:r>
+        <w:rPr>
+          <w:rFonts w:ascii="Menlo" w:eastAsia="Times New Roman" w:hAnsi="Menlo" w:cs="Menlo"/>
+          <w:color w:val="9CDCFE"/>
+          <w:sz w:val="18"/>
+          <w:szCs w:val="18"/>
+        </w:rPr>
+        <w:t>args</w:t>
+      </w:r>
+      <w:proofErr w:type="spellEnd"/>
+      <w:r>
+        <w:rPr>
+          <w:rFonts w:ascii="Menlo" w:eastAsia="Times New Roman" w:hAnsi="Menlo" w:cs="Menlo"/>
+          <w:color w:val="D4D4D4"/>
+          <w:sz w:val="18"/>
+          <w:szCs w:val="18"/>
+        </w:rPr>
+        <w:t>) </w:t>
+      </w:r>
+      <w:r>
+        <w:rPr>
+          <w:rFonts w:ascii="Menlo" w:eastAsia="Times New Roman" w:hAnsi="Menlo" w:cs="Menlo"/>
+          <w:color w:val="569CD6"/>
+          <w:sz w:val="18"/>
+          <w:szCs w:val="18"/>
+        </w:rPr>
+        <w:t>throws</w:t>
+      </w:r>
+      <w:r>
+        <w:rPr>
+          <w:rFonts w:ascii="Menlo" w:eastAsia="Times New Roman" w:hAnsi="Menlo" w:cs="Menlo"/>
+          <w:color w:val="D4D4D4"/>
+          <w:sz w:val="18"/>
+          <w:szCs w:val="18"/>
+        </w:rPr>
+        <w:t> </w:t>
+      </w:r>
+      <w:r>
+        <w:rPr>
+          <w:rFonts w:ascii="Menlo" w:eastAsia="Times New Roman" w:hAnsi="Menlo" w:cs="Menlo"/>
+          <w:color w:val="4EC9B0"/>
+          <w:sz w:val="18"/>
+          <w:szCs w:val="18"/>
+        </w:rPr>
+        <w:t>Exception</w:t>
+      </w:r>
+      <w:r>
+        <w:rPr>
+          <w:rFonts w:ascii="Menlo" w:eastAsia="Times New Roman" w:hAnsi="Menlo" w:cs="Menlo"/>
+          <w:color w:val="D4D4D4"/>
+          <w:sz w:val="18"/>
+          <w:szCs w:val="18"/>
+        </w:rPr>
+        <w:t> {</w:t>
+      </w:r>
+    </w:p>
+    <w:p>
+      <w:pPr>
+        <w:shd w:val="clear" w:color="auto" w:fill="1E1E1E"/>
+        <w:spacing w:line="270" w:lineRule="atLeast"/>
+        <w:rPr>
+          <w:rFonts w:ascii="Menlo" w:eastAsia="Times New Roman" w:hAnsi="Menlo" w:cs="Menlo"/>
+          <w:color w:val="D4D4D4"/>
+          <w:sz w:val="18"/>
+          <w:szCs w:val="18"/>
+        </w:rPr>
+      </w:pPr>
+      <w:r>
+        <w:rPr>
+          <w:rFonts w:ascii="Menlo" w:eastAsia="Times New Roman" w:hAnsi="Menlo" w:cs="Menlo"/>
+          <w:color w:val="D4D4D4"/>
+          <w:sz w:val="18"/>
+          <w:szCs w:val="18"/>
+        </w:rPr>
+        <w:t>        </w:t>
+      </w:r>
+      <w:proofErr w:type="spellStart"/>
+      <w:r>
+        <w:rPr>
+          <w:rFonts w:ascii="Menlo" w:eastAsia="Times New Roman" w:hAnsi="Menlo" w:cs="Menlo"/>
+          <w:color w:val="9CDCFE"/>
+          <w:sz w:val="18"/>
+          <w:szCs w:val="18"/>
+        </w:rPr>
+        <w:t>System</w:t>
+      </w:r>
+      <w:r>
+        <w:rPr>
+          <w:rFonts w:ascii="Menlo" w:eastAsia="Times New Roman" w:hAnsi="Menlo" w:cs="Menlo"/>
+          <w:color w:val="D4D4D4"/>
+          <w:sz w:val="18"/>
+          <w:szCs w:val="18"/>
+        </w:rPr>
+        <w:t>.</w:t>
+      </w:r>
+      <w:r>
+        <w:rPr>
+          <w:rFonts w:ascii="Menlo" w:eastAsia="Times New Roman" w:hAnsi="Menlo" w:cs="Menlo"/>
+          <w:color w:val="9CDCFE"/>
+          <w:sz w:val="18"/>
+          <w:szCs w:val="18"/>
+        </w:rPr>
+        <w:t>out</w:t>
+      </w:r>
+      <w:r>
+        <w:rPr>
+          <w:rFonts w:ascii="Menlo" w:eastAsia="Times New Roman" w:hAnsi="Menlo" w:cs="Menlo"/>
+          <w:color w:val="D4D4D4"/>
+          <w:sz w:val="18"/>
+          <w:szCs w:val="18"/>
+        </w:rPr>
+        <w:t>.</w:t>
+      </w:r>
+      <w:r>
+        <w:rPr>
+          <w:rFonts w:ascii="Menlo" w:eastAsia="Times New Roman" w:hAnsi="Menlo" w:cs="Menlo"/>
+          <w:color w:val="DCDCAA"/>
+          <w:sz w:val="18"/>
+          <w:szCs w:val="18"/>
+        </w:rPr>
+        <w:t>println</w:t>
+      </w:r>
+      <w:proofErr w:type="spellEnd"/>
+      <w:r>
+        <w:rPr>
+          <w:rFonts w:ascii="Menlo" w:eastAsia="Times New Roman" w:hAnsi="Menlo" w:cs="Menlo"/>
+          <w:color w:val="D4D4D4"/>
+          <w:sz w:val="18"/>
+          <w:szCs w:val="18"/>
+        </w:rPr>
+        <w:t>(</w:t>
+      </w:r>
+      <w:r>
+        <w:rPr>
+          <w:rFonts w:ascii="Menlo" w:eastAsia="Times New Roman" w:hAnsi="Menlo" w:cs="Menlo"/>
+          <w:color w:val="CE9178"/>
+          <w:sz w:val="18"/>
+          <w:szCs w:val="18"/>
+        </w:rPr>
+        <w:t>"Hello Java"</w:t>
+      </w:r>
+      <w:r>
+        <w:rPr>
+          <w:rFonts w:ascii="Menlo" w:eastAsia="Times New Roman" w:hAnsi="Menlo" w:cs="Menlo"/>
+          <w:color w:val="D4D4D4"/>
+          <w:sz w:val="18"/>
+          <w:szCs w:val="18"/>
+        </w:rPr>
+        <w:t>);</w:t>
+      </w:r>
+    </w:p>
+    <w:p>
+      <w:pPr>
+        <w:shd w:val="clear" w:color="auto" w:fill="1E1E1E"/>
+        <w:spacing w:line="270" w:lineRule="atLeast"/>
+        <w:rPr>
+          <w:rFonts w:ascii="Menlo" w:eastAsia="Times New Roman" w:hAnsi="Menlo" w:cs="Menlo"/>
+          <w:color w:val="D4D4D4"/>
+          <w:sz w:val="18"/>
+          <w:szCs w:val="18"/>
+        </w:rPr>
+      </w:pPr>
+      <w:r>
+        <w:rPr>
+          <w:rFonts w:ascii="Menlo" w:eastAsia="Times New Roman" w:hAnsi="Menlo" w:cs="Menlo"/>
+          <w:color w:val="D4D4D4"/>
+          <w:sz w:val="18"/>
+          <w:szCs w:val="18"/>
+        </w:rPr>
+        <w:t>    }</w:t>
+      </w:r>
+    </w:p>
+    <w:p>
+      <w:pPr>
+        <w:shd w:val="clear" w:color="auto" w:fill="1E1E1E"/>
+        <w:rPr>
+          <w:rFonts w:ascii="Menlo" w:eastAsia="Times New Roman" w:hAnsi="Menlo" w:cs="Menlo"/>
+          <w:color w:val="D4D4D4"/>
+          <w:sz w:val="18"/>
+          <w:szCs w:val="18"/>
+        </w:rPr>
+      </w:pPr>
+      <w:r>
+        <w:rPr>
+          <w:rFonts w:ascii="Menlo" w:eastAsia="Times New Roman" w:hAnsi="Menlo" w:cs="Menlo"/>
+          <w:color w:val="D4D4D4"/>
+          <w:sz w:val="18"/>
+          <w:szCs w:val="18"/>
+        </w:rPr>
+        <w:t>}</w:t>
+      </w:r>
+    </w:p>
+    <w:p/>
     <w:p>
       <w:pPr>
         <w:spacing w:line="480" w:lineRule="auto"/>
@@ -182,11 +1719,37 @@
         </w:numPr>
         <w:spacing w:line="480" w:lineRule="auto"/>
       </w:pPr>
+      <w:r>
+        <w:t>Create a new project</w:t>
+      </w:r>
       <w:bookmarkStart w:id="0" w:name="_GoBack"/>
       <w:bookmarkEnd w:id="0"/>
     </w:p>
+    <w:p>
+      <w:pPr>
+        <w:spacing w:line="480" w:lineRule="auto"/>
+      </w:pPr>
+      <w:r>
+        <w:rPr>
+          <w:b/>
+          <w:bCs/>
+        </w:rPr>
+        <w:t>Next Assignment Link:</w:t>
+      </w:r>
+      <w:r>
+        <w:t xml:space="preserve"> </w:t>
+      </w:r>
+      <w:hyperlink r:id="rId10" w:history="1">
+        <w:r>
+          <w:rPr>
+            <w:rStyle w:val="Hyperlink"/>
+          </w:rPr>
+          <w:t>https://classroom.github.com/a/Vp-_Aqam</w:t>
+        </w:r>
+      </w:hyperlink>
+    </w:p>
     <w:sectPr>
-      <w:headerReference w:type="default" r:id="rId7"/>
+      <w:headerReference w:type="default" r:id="rId11"/>
       <w:pgSz w:w="12240" w:h="15840"/>
       <w:pgMar w:top="1440" w:right="1440" w:bottom="1440" w:left="1440" w:header="720" w:footer="720" w:gutter="0"/>
       <w:cols w:space="720"/>
@@ -254,31 +1817,7 @@
       <w:tab/>
     </w:r>
     <w:r>
-      <w:rPr>
-        <w:i/>
-        <w:iCs/>
-      </w:rPr>
-      <w:t>Course</w:t>
-    </w:r>
-    <w:r>
-      <w:t xml:space="preserve">: </w:t>
-    </w:r>
-    <w:r>
-      <w:rPr>
-        <w:i/>
-        <w:iCs/>
-      </w:rPr>
-      <w:t>##</w:t>
-    </w:r>
-    <w:r>
-      <w:t xml:space="preserve"> - </w:t>
-    </w:r>
-    <w:r>
-      <w:rPr>
-        <w:i/>
-        <w:iCs/>
-      </w:rPr>
-      <w:t>Lesson</w:t>
+      <w:t>Java-Java: 00 - Introduction</w:t>
     </w:r>
     <w:r>
       <w:tab/>
@@ -942,6 +2481,27 @@
       <w:contextualSpacing/>
     </w:pPr>
   </w:style>
+  <w:style w:type="character" w:styleId="Hyperlink">
+    <w:name w:val="Hyperlink"/>
+    <w:basedOn w:val="DefaultParagraphFont"/>
+    <w:uiPriority w:val="99"/>
+    <w:unhideWhenUsed/>
+    <w:rsid w:val="001143E8"/>
+    <w:rPr>
+      <w:color w:val="0000FF"/>
+      <w:u w:val="single"/>
+    </w:rPr>
+  </w:style>
+  <w:style w:type="character" w:styleId="UnresolvedMention">
+    <w:name w:val="Unresolved Mention"/>
+    <w:basedOn w:val="DefaultParagraphFont"/>
+    <w:uiPriority w:val="99"/>
+    <w:rsid w:val="00C87DD0"/>
+    <w:rPr>
+      <w:color w:val="605E5C"/>
+      <w:shd w:val="clear" w:color="auto" w:fill="E1DFDD"/>
+    </w:rPr>
+  </w:style>
 </w:styles>
 </file>
 

</xml_diff>